<commit_message>
pythona nd bash assignment
</commit_message>
<xml_diff>
--- a/python_and_bash/Python_andBash__Assignment.docx
+++ b/python_and_bash/Python_andBash__Assignment.docx
@@ -7,10 +7,7 @@
         <w:pStyle w:val="Title"/>
       </w:pPr>
       <w:r>
-        <w:t xml:space="preserve">Python and Bash </w:t>
-      </w:r>
-      <w:r>
-        <w:t>Assignment</w:t>
+        <w:t>Python and Bash Assignment</w:t>
       </w:r>
     </w:p>
     <w:p>
@@ -31,23 +28,7 @@
     </w:p>
     <w:p>
       <w:r>
-        <w:t xml:space="preserve">def </w:t>
-      </w:r>
-      <w:proofErr w:type="spellStart"/>
-      <w:r>
-        <w:t>grade_</w:t>
-      </w:r>
-      <w:proofErr w:type="gramStart"/>
-      <w:r>
-        <w:t>checker</w:t>
-      </w:r>
-      <w:proofErr w:type="spellEnd"/>
-      <w:r>
-        <w:t>(</w:t>
-      </w:r>
-      <w:proofErr w:type="gramEnd"/>
-      <w:r>
-        <w:t>):</w:t>
+        <w:t>def grade_checker():</w:t>
       </w:r>
     </w:p>
     <w:p>
@@ -62,47 +43,7 @@
     </w:p>
     <w:p>
       <w:r>
-        <w:t>    90</w:t>
-      </w:r>
-      <w:proofErr w:type="gramStart"/>
-      <w:r>
-        <w:t>+ :</w:t>
-      </w:r>
-      <w:proofErr w:type="gramEnd"/>
-      <w:r>
-        <w:t xml:space="preserve"> 'A', 80-</w:t>
-      </w:r>
-      <w:proofErr w:type="gramStart"/>
-      <w:r>
-        <w:t>89 :</w:t>
-      </w:r>
-      <w:proofErr w:type="gramEnd"/>
-      <w:r>
-        <w:t xml:space="preserve"> 'B', 70-</w:t>
-      </w:r>
-      <w:proofErr w:type="gramStart"/>
-      <w:r>
-        <w:t>79 :</w:t>
-      </w:r>
-      <w:proofErr w:type="gramEnd"/>
-      <w:r>
-        <w:t xml:space="preserve"> 'C', 60-</w:t>
-      </w:r>
-      <w:proofErr w:type="gramStart"/>
-      <w:r>
-        <w:t>69 :</w:t>
-      </w:r>
-      <w:proofErr w:type="gramEnd"/>
-      <w:r>
-        <w:t xml:space="preserve"> 'D', Below </w:t>
-      </w:r>
-      <w:proofErr w:type="gramStart"/>
-      <w:r>
-        <w:t>60 :</w:t>
-      </w:r>
-      <w:proofErr w:type="gramEnd"/>
-      <w:r>
-        <w:t xml:space="preserve"> 'F'</w:t>
+        <w:t>    90+ : 'A', 80-89 : 'B', 70-79 : 'C', 60-69 : 'D', Below 60 : 'F'</w:t>
       </w:r>
     </w:p>
     <w:p>
@@ -117,15 +58,7 @@
     </w:p>
     <w:p>
       <w:r>
-        <w:t xml:space="preserve">        score = </w:t>
-      </w:r>
-      <w:proofErr w:type="gramStart"/>
-      <w:r>
-        <w:t>float(input(</w:t>
-      </w:r>
-      <w:proofErr w:type="gramEnd"/>
-      <w:r>
-        <w:t>"Enter the score: "))</w:t>
+        <w:t>        score = float(input("Enter the score: "))</w:t>
       </w:r>
     </w:p>
     <w:p>
@@ -140,15 +73,7 @@
     </w:p>
     <w:p>
       <w:r>
-        <w:t xml:space="preserve">        </w:t>
-      </w:r>
-      <w:proofErr w:type="spellStart"/>
-      <w:r>
-        <w:t>elif</w:t>
-      </w:r>
-      <w:proofErr w:type="spellEnd"/>
-      <w:r>
-        <w:t xml:space="preserve"> score &gt;= 80:</w:t>
+        <w:t>        elif score &gt;= 80:</w:t>
       </w:r>
     </w:p>
     <w:p>
@@ -158,15 +83,7 @@
     </w:p>
     <w:p>
       <w:r>
-        <w:t xml:space="preserve">        </w:t>
-      </w:r>
-      <w:proofErr w:type="spellStart"/>
-      <w:r>
-        <w:t>elif</w:t>
-      </w:r>
-      <w:proofErr w:type="spellEnd"/>
-      <w:r>
-        <w:t xml:space="preserve"> score &gt;= 70:</w:t>
+        <w:t>        elif score &gt;= 70:</w:t>
       </w:r>
     </w:p>
     <w:p>
@@ -176,15 +93,7 @@
     </w:p>
     <w:p>
       <w:r>
-        <w:t xml:space="preserve">        </w:t>
-      </w:r>
-      <w:proofErr w:type="spellStart"/>
-      <w:r>
-        <w:t>elif</w:t>
-      </w:r>
-      <w:proofErr w:type="spellEnd"/>
-      <w:r>
-        <w:t xml:space="preserve"> score &gt;= 60:</w:t>
+        <w:t>        elif score &gt;= 60:</w:t>
       </w:r>
     </w:p>
     <w:p>
@@ -204,46 +113,17 @@
     </w:p>
     <w:p>
       <w:r>
-        <w:t xml:space="preserve">        </w:t>
-      </w:r>
-      <w:proofErr w:type="gramStart"/>
-      <w:r>
-        <w:t>print(</w:t>
-      </w:r>
-      <w:proofErr w:type="spellStart"/>
-      <w:proofErr w:type="gramEnd"/>
-      <w:r>
-        <w:t>f"Grade</w:t>
-      </w:r>
-      <w:proofErr w:type="spellEnd"/>
-      <w:r>
-        <w:t>: {grade}")</w:t>
+        <w:t>        print(f"Grade: {grade}")</w:t>
       </w:r>
     </w:p>
     <w:p>
       <w:r>
-        <w:t xml:space="preserve">    except </w:t>
-      </w:r>
-      <w:proofErr w:type="spellStart"/>
-      <w:r>
-        <w:t>ValueError</w:t>
-      </w:r>
-      <w:proofErr w:type="spellEnd"/>
-      <w:r>
-        <w:t>:</w:t>
+        <w:t>    except ValueError:</w:t>
       </w:r>
     </w:p>
     <w:p>
       <w:r>
-        <w:t xml:space="preserve">        </w:t>
-      </w:r>
-      <w:proofErr w:type="gramStart"/>
-      <w:r>
-        <w:t>print(</w:t>
-      </w:r>
-      <w:proofErr w:type="gramEnd"/>
-      <w:r>
-        <w:t>"Invalid input. Please enter a numeric value.")</w:t>
+        <w:t>        print("Invalid input. Please enter a numeric value.")</w:t>
       </w:r>
     </w:p>
     <w:p>
@@ -308,23 +188,7 @@
     </w:p>
     <w:p>
       <w:r>
-        <w:t xml:space="preserve">def </w:t>
-      </w:r>
-      <w:proofErr w:type="spellStart"/>
-      <w:r>
-        <w:t>manage_student_</w:t>
-      </w:r>
-      <w:proofErr w:type="gramStart"/>
-      <w:r>
-        <w:t>grades</w:t>
-      </w:r>
-      <w:proofErr w:type="spellEnd"/>
-      <w:r>
-        <w:t>(</w:t>
-      </w:r>
-      <w:proofErr w:type="gramEnd"/>
-      <w:r>
-        <w:t>):</w:t>
+        <w:t>def manage_student_grades():</w:t>
       </w:r>
     </w:p>
     <w:p>
@@ -344,15 +208,7 @@
     </w:p>
     <w:p>
       <w:r>
-        <w:t xml:space="preserve">    </w:t>
-      </w:r>
-      <w:proofErr w:type="spellStart"/>
-      <w:r>
-        <w:t>student_grades</w:t>
-      </w:r>
-      <w:proofErr w:type="spellEnd"/>
-      <w:r>
-        <w:t xml:space="preserve"> = {}</w:t>
+        <w:t>    student_grades = {}</w:t>
       </w:r>
     </w:p>
     <w:p>
@@ -362,36 +218,12 @@
     </w:p>
     <w:p>
       <w:r>
-        <w:t xml:space="preserve">        </w:t>
-      </w:r>
-      <w:proofErr w:type="gramStart"/>
-      <w:r>
-        <w:t>print(</w:t>
-      </w:r>
-      <w:proofErr w:type="gramEnd"/>
-      <w:r>
-        <w:t>"\</w:t>
-      </w:r>
-      <w:proofErr w:type="spellStart"/>
-      <w:r>
-        <w:t>nOptions</w:t>
-      </w:r>
-      <w:proofErr w:type="spellEnd"/>
-      <w:r>
-        <w:t>: 1-Add 2-Update 3-Print 4-Exit")</w:t>
+        <w:t>        print("\nOptions: 1-Add 2-Update 3-Print 4-Exit")</w:t>
       </w:r>
     </w:p>
     <w:p>
       <w:r>
-        <w:t xml:space="preserve">        choice = </w:t>
-      </w:r>
-      <w:proofErr w:type="gramStart"/>
-      <w:r>
-        <w:t>input(</w:t>
-      </w:r>
-      <w:proofErr w:type="gramEnd"/>
-      <w:r>
-        <w:t>"Enter your choice: ")</w:t>
+        <w:t>        choice = input("Enter your choice: ")</w:t>
       </w:r>
     </w:p>
     <w:p>
@@ -401,41 +233,17 @@
     </w:p>
     <w:p>
       <w:r>
-        <w:t xml:space="preserve">            name = </w:t>
-      </w:r>
-      <w:proofErr w:type="gramStart"/>
-      <w:r>
-        <w:t>input(</w:t>
-      </w:r>
-      <w:proofErr w:type="gramEnd"/>
-      <w:r>
-        <w:t>"Enter student name: ")</w:t>
+        <w:t>            name = input("Enter student name: ")</w:t>
       </w:r>
     </w:p>
     <w:p>
       <w:r>
-        <w:t xml:space="preserve">            grade = </w:t>
-      </w:r>
-      <w:proofErr w:type="gramStart"/>
-      <w:r>
-        <w:t>input(</w:t>
-      </w:r>
-      <w:proofErr w:type="gramEnd"/>
-      <w:r>
-        <w:t>"Enter grade: ")</w:t>
+        <w:t>            grade = input("Enter grade: ")</w:t>
       </w:r>
     </w:p>
     <w:p>
       <w:r>
-        <w:t xml:space="preserve">            if name in </w:t>
-      </w:r>
-      <w:proofErr w:type="spellStart"/>
-      <w:r>
-        <w:t>student_grades</w:t>
-      </w:r>
-      <w:proofErr w:type="spellEnd"/>
-      <w:r>
-        <w:t>:</w:t>
+        <w:t>            if name in student_grades:</w:t>
       </w:r>
     </w:p>
     <w:p>
@@ -450,117 +258,43 @@
     </w:p>
     <w:p>
       <w:r>
-        <w:t xml:space="preserve">                </w:t>
-      </w:r>
-      <w:proofErr w:type="spellStart"/>
-      <w:r>
-        <w:t>student_grades</w:t>
-      </w:r>
-      <w:proofErr w:type="spellEnd"/>
-      <w:r>
-        <w:t>[name] = grade</w:t>
+        <w:t>                student_grades[name] = grade</w:t>
       </w:r>
     </w:p>
     <w:p>
       <w:r>
-        <w:t xml:space="preserve">                </w:t>
-      </w:r>
-      <w:proofErr w:type="gramStart"/>
-      <w:r>
-        <w:t>print(</w:t>
-      </w:r>
-      <w:proofErr w:type="spellStart"/>
-      <w:proofErr w:type="gramEnd"/>
-      <w:r>
-        <w:t>f"Added</w:t>
-      </w:r>
-      <w:proofErr w:type="spellEnd"/>
-      <w:r>
-        <w:t xml:space="preserve"> {name} with grade {grade}.")</w:t>
+        <w:t>                print(f"Added {name} with grade {grade}.")</w:t>
       </w:r>
     </w:p>
     <w:p>
       <w:r>
-        <w:t xml:space="preserve">        </w:t>
-      </w:r>
-      <w:proofErr w:type="spellStart"/>
-      <w:r>
-        <w:t>elif</w:t>
-      </w:r>
-      <w:proofErr w:type="spellEnd"/>
-      <w:r>
-        <w:t xml:space="preserve"> choice == '2':</w:t>
+        <w:t>        elif choice == '2':</w:t>
       </w:r>
     </w:p>
     <w:p>
       <w:r>
-        <w:t xml:space="preserve">            name = </w:t>
-      </w:r>
-      <w:proofErr w:type="gramStart"/>
-      <w:r>
-        <w:t>input(</w:t>
-      </w:r>
-      <w:proofErr w:type="gramEnd"/>
-      <w:r>
-        <w:t>"Enter student name to update: ")</w:t>
+        <w:t>            name = input("Enter student name to update: ")</w:t>
       </w:r>
     </w:p>
     <w:p>
       <w:r>
-        <w:t xml:space="preserve">            if name in </w:t>
-      </w:r>
-      <w:proofErr w:type="spellStart"/>
-      <w:r>
-        <w:t>student_grades</w:t>
-      </w:r>
-      <w:proofErr w:type="spellEnd"/>
-      <w:r>
-        <w:t>:</w:t>
+        <w:t>            if name in student_grades:</w:t>
       </w:r>
     </w:p>
     <w:p>
       <w:r>
-        <w:t xml:space="preserve">                grade = </w:t>
-      </w:r>
-      <w:proofErr w:type="gramStart"/>
-      <w:r>
-        <w:t>input(</w:t>
-      </w:r>
-      <w:proofErr w:type="gramEnd"/>
-      <w:r>
-        <w:t>"Enter new grade: ")</w:t>
+        <w:t>                grade = input("Enter new grade: ")</w:t>
       </w:r>
     </w:p>
     <w:p>
       <w:r>
         <w:lastRenderedPageBreak/>
-        <w:t xml:space="preserve">                </w:t>
-      </w:r>
-      <w:proofErr w:type="spellStart"/>
-      <w:r>
-        <w:t>student_grades</w:t>
-      </w:r>
-      <w:proofErr w:type="spellEnd"/>
-      <w:r>
-        <w:t>[name] = grade</w:t>
+        <w:t>                student_grades[name] = grade</w:t>
       </w:r>
     </w:p>
     <w:p>
       <w:r>
-        <w:t xml:space="preserve">                </w:t>
-      </w:r>
-      <w:proofErr w:type="gramStart"/>
-      <w:r>
-        <w:t>print(</w:t>
-      </w:r>
-      <w:proofErr w:type="spellStart"/>
-      <w:proofErr w:type="gramEnd"/>
-      <w:r>
-        <w:t>f"Updated</w:t>
-      </w:r>
-      <w:proofErr w:type="spellEnd"/>
-      <w:r>
-        <w:t xml:space="preserve"> {name} to grade {grade}.")</w:t>
+        <w:t>                print(f"Updated {name} to grade {grade}.")</w:t>
       </w:r>
     </w:p>
     <w:p>
@@ -575,54 +309,17 @@
     </w:p>
     <w:p>
       <w:r>
-        <w:t xml:space="preserve">        </w:t>
-      </w:r>
-      <w:proofErr w:type="spellStart"/>
-      <w:r>
-        <w:t>elif</w:t>
-      </w:r>
-      <w:proofErr w:type="spellEnd"/>
-      <w:r>
-        <w:t xml:space="preserve"> choice == '3':</w:t>
+        <w:t>        elif choice == '3':</w:t>
       </w:r>
     </w:p>
     <w:p>
       <w:r>
-        <w:t xml:space="preserve">            </w:t>
-      </w:r>
-      <w:proofErr w:type="gramStart"/>
-      <w:r>
-        <w:t>print(</w:t>
-      </w:r>
-      <w:proofErr w:type="gramEnd"/>
-      <w:r>
-        <w:t>"\</w:t>
-      </w:r>
-      <w:proofErr w:type="spellStart"/>
-      <w:r>
-        <w:t>nAll</w:t>
-      </w:r>
-      <w:proofErr w:type="spellEnd"/>
-      <w:r>
-        <w:t xml:space="preserve"> Student Grades:")</w:t>
+        <w:t>            print("\nAll Student Grades:")</w:t>
       </w:r>
     </w:p>
     <w:p>
       <w:r>
-        <w:t xml:space="preserve">            for name, grade in </w:t>
-      </w:r>
-      <w:proofErr w:type="spellStart"/>
-      <w:r>
-        <w:t>student_</w:t>
-      </w:r>
-      <w:proofErr w:type="gramStart"/>
-      <w:r>
-        <w:t>grades.items</w:t>
-      </w:r>
-      <w:proofErr w:type="spellEnd"/>
-      <w:proofErr w:type="gramEnd"/>
-      <w:r>
-        <w:t>():</w:t>
+        <w:t>            for name, grade in student_grades.items():</w:t>
       </w:r>
     </w:p>
     <w:p>
@@ -632,15 +329,7 @@
     </w:p>
     <w:p>
       <w:r>
-        <w:t xml:space="preserve">        </w:t>
-      </w:r>
-      <w:proofErr w:type="spellStart"/>
-      <w:r>
-        <w:t>elif</w:t>
-      </w:r>
-      <w:proofErr w:type="spellEnd"/>
-      <w:r>
-        <w:t xml:space="preserve"> choice == '4':</w:t>
+        <w:t>        elif choice == '4':</w:t>
       </w:r>
     </w:p>
     <w:p>
@@ -655,15 +344,7 @@
     </w:p>
     <w:p>
       <w:r>
-        <w:t xml:space="preserve">            </w:t>
-      </w:r>
-      <w:proofErr w:type="gramStart"/>
-      <w:r>
-        <w:t>print(</w:t>
-      </w:r>
-      <w:proofErr w:type="gramEnd"/>
-      <w:r>
-        <w:t>"Invalid choice. Try again.")</w:t>
+        <w:t>            print("Invalid choice. Try again.")</w:t>
       </w:r>
     </w:p>
     <w:p>
@@ -674,6 +355,9 @@
         <w:br/>
       </w:r>
       <w:r>
+        <w:rPr>
+          <w:noProof/>
+        </w:rPr>
         <w:drawing>
           <wp:inline distT="0" distB="0" distL="0" distR="0" wp14:anchorId="57F8D973" wp14:editId="753E6294">
             <wp:extent cx="5486400" cy="2153285"/>
@@ -727,23 +411,7 @@
     </w:p>
     <w:p>
       <w:r>
-        <w:t xml:space="preserve">def </w:t>
-      </w:r>
-      <w:proofErr w:type="spellStart"/>
-      <w:r>
-        <w:t>write_to_</w:t>
-      </w:r>
-      <w:proofErr w:type="gramStart"/>
-      <w:r>
-        <w:t>file</w:t>
-      </w:r>
-      <w:proofErr w:type="spellEnd"/>
-      <w:r>
-        <w:t>(</w:t>
-      </w:r>
-      <w:proofErr w:type="gramEnd"/>
-      <w:r>
-        <w:t>filename, content):</w:t>
+        <w:t>def write_to_file(filename, content):</w:t>
       </w:r>
     </w:p>
     <w:p>
@@ -764,48 +432,17 @@
     <w:p>
       <w:r>
         <w:lastRenderedPageBreak/>
-        <w:t xml:space="preserve">    with </w:t>
-      </w:r>
-      <w:proofErr w:type="gramStart"/>
-      <w:r>
-        <w:t>open(</w:t>
-      </w:r>
-      <w:proofErr w:type="gramEnd"/>
-      <w:r>
-        <w:t>filename, 'w') as f:</w:t>
+        <w:t>    with open(filename, 'w') as f:</w:t>
       </w:r>
     </w:p>
     <w:p>
       <w:r>
-        <w:t xml:space="preserve">        </w:t>
-      </w:r>
-      <w:proofErr w:type="spellStart"/>
-      <w:proofErr w:type="gramStart"/>
-      <w:r>
-        <w:t>f.write</w:t>
-      </w:r>
-      <w:proofErr w:type="spellEnd"/>
-      <w:proofErr w:type="gramEnd"/>
-      <w:r>
-        <w:t>(content)</w:t>
+        <w:t>        f.write(content)</w:t>
       </w:r>
     </w:p>
     <w:p>
       <w:r>
-        <w:t xml:space="preserve">    </w:t>
-      </w:r>
-      <w:proofErr w:type="gramStart"/>
-      <w:r>
-        <w:t>print(</w:t>
-      </w:r>
-      <w:proofErr w:type="spellStart"/>
-      <w:proofErr w:type="gramEnd"/>
-      <w:r>
-        <w:t>f"Content</w:t>
-      </w:r>
-      <w:proofErr w:type="spellEnd"/>
-      <w:r>
-        <w:t xml:space="preserve"> written to {filename}.")</w:t>
+        <w:t>    print(f"Content written to {filename}.")</w:t>
       </w:r>
     </w:p>
     <w:p/>
@@ -820,21 +457,8 @@
       </w:r>
     </w:p>
     <w:p>
-      <w:proofErr w:type="spellStart"/>
       <w:r>
-        <w:t>write_to_</w:t>
-      </w:r>
-      <w:proofErr w:type="gramStart"/>
-      <w:r>
-        <w:t>file</w:t>
-      </w:r>
-      <w:proofErr w:type="spellEnd"/>
-      <w:r>
-        <w:t>(</w:t>
-      </w:r>
-      <w:proofErr w:type="gramEnd"/>
-      <w:r>
-        <w:t>filename, content)</w:t>
+        <w:t>write_to_file(filename, content)</w:t>
       </w:r>
     </w:p>
     <w:p>
@@ -845,6 +469,9 @@
         <w:br/>
       </w:r>
       <w:r>
+        <w:rPr>
+          <w:noProof/>
+        </w:rPr>
         <w:drawing>
           <wp:inline distT="0" distB="0" distL="0" distR="0" wp14:anchorId="56F219A6" wp14:editId="1234224A">
             <wp:extent cx="5486400" cy="2270125"/>
@@ -903,15 +530,7 @@
     </w:p>
     <w:p>
       <w:r>
-        <w:t xml:space="preserve">def </w:t>
-      </w:r>
-      <w:proofErr w:type="spellStart"/>
-      <w:r>
-        <w:t>read_from_file</w:t>
-      </w:r>
-      <w:proofErr w:type="spellEnd"/>
-      <w:r>
-        <w:t>(filename):</w:t>
+        <w:t>def read_from_file(filename):</w:t>
       </w:r>
     </w:p>
     <w:p>
@@ -936,99 +555,34 @@
     </w:p>
     <w:p>
       <w:r>
-        <w:t xml:space="preserve">        with </w:t>
-      </w:r>
-      <w:proofErr w:type="gramStart"/>
-      <w:r>
-        <w:t>open(</w:t>
-      </w:r>
-      <w:proofErr w:type="gramEnd"/>
-      <w:r>
-        <w:t>filename, 'r') as f:</w:t>
+        <w:t>        with open(filename, 'r') as f:</w:t>
       </w:r>
     </w:p>
     <w:p>
       <w:r>
-        <w:t xml:space="preserve">            data = </w:t>
-      </w:r>
-      <w:proofErr w:type="spellStart"/>
-      <w:proofErr w:type="gramStart"/>
-      <w:r>
-        <w:t>f.read</w:t>
-      </w:r>
-      <w:proofErr w:type="spellEnd"/>
-      <w:proofErr w:type="gramEnd"/>
-      <w:r>
-        <w:t>()</w:t>
+        <w:t>            data = f.read()</w:t>
       </w:r>
     </w:p>
     <w:p>
       <w:r>
-        <w:t xml:space="preserve">        </w:t>
-      </w:r>
-      <w:proofErr w:type="gramStart"/>
-      <w:r>
-        <w:t>print(</w:t>
-      </w:r>
-      <w:proofErr w:type="spellStart"/>
-      <w:proofErr w:type="gramEnd"/>
-      <w:r>
-        <w:t>f"Content</w:t>
-      </w:r>
-      <w:proofErr w:type="spellEnd"/>
-      <w:r>
-        <w:t xml:space="preserve"> of {filename</w:t>
-      </w:r>
-      <w:proofErr w:type="gramStart"/>
-      <w:r>
-        <w:t>}:\</w:t>
-      </w:r>
-      <w:proofErr w:type="gramEnd"/>
-      <w:r>
-        <w:t>n{data}")</w:t>
+        <w:t>        print(f"Content of {filename}:\n{data}")</w:t>
       </w:r>
     </w:p>
     <w:p>
       <w:r>
         <w:lastRenderedPageBreak/>
-        <w:t xml:space="preserve">    except </w:t>
-      </w:r>
-      <w:proofErr w:type="spellStart"/>
-      <w:r>
-        <w:t>FileNotFoundError</w:t>
-      </w:r>
-      <w:proofErr w:type="spellEnd"/>
-      <w:r>
-        <w:t>:</w:t>
+        <w:t>    except FileNotFoundError:</w:t>
       </w:r>
     </w:p>
     <w:p>
       <w:r>
-        <w:t xml:space="preserve">        </w:t>
-      </w:r>
-      <w:proofErr w:type="gramStart"/>
-      <w:r>
-        <w:t>print(</w:t>
-      </w:r>
-      <w:proofErr w:type="spellStart"/>
-      <w:proofErr w:type="gramEnd"/>
-      <w:r>
-        <w:t>f"File</w:t>
-      </w:r>
-      <w:proofErr w:type="spellEnd"/>
-      <w:r>
-        <w:t xml:space="preserve"> {filename} not found.")</w:t>
+        <w:t>        print(f"File {filename} not found.")</w:t>
       </w:r>
     </w:p>
     <w:p/>
     <w:p>
-      <w:proofErr w:type="spellStart"/>
       <w:r>
-        <w:t>read_from_file</w:t>
-      </w:r>
-      <w:proofErr w:type="spellEnd"/>
-      <w:r>
-        <w:t>(filename)</w:t>
+        <w:t>read_from_file(filename)</w:t>
       </w:r>
     </w:p>
     <w:p>
@@ -1042,6 +596,9 @@
         <w:br/>
       </w:r>
       <w:r>
+        <w:rPr>
+          <w:noProof/>
+        </w:rPr>
         <w:drawing>
           <wp:inline distT="0" distB="0" distL="0" distR="0" wp14:anchorId="338E129A" wp14:editId="34F70415">
             <wp:extent cx="5486400" cy="1163955"/>
@@ -1082,6 +639,20 @@
         <w:br/>
       </w:r>
     </w:p>
+    <w:p>
+      <w:pPr>
+        <w:pStyle w:val="Heading1"/>
+      </w:pPr>
+      <w:r>
+        <w:t>GitHub Repository</w:t>
+      </w:r>
+    </w:p>
+    <w:p>
+      <w:r>
+        <w:t>https://github.com/Kundan1804/Devops/tree/main/python_and_bash</w:t>
+      </w:r>
+    </w:p>
+    <w:p/>
     <w:sectPr>
       <w:pgSz w:w="12240" w:h="15840"/>
       <w:pgMar w:top="1440" w:right="1800" w:bottom="1440" w:left="1800" w:header="720" w:footer="720" w:gutter="0"/>
@@ -1898,6 +1469,7 @@
   <w:style w:type="character" w:default="1" w:styleId="DefaultParagraphFont">
     <w:name w:val="Default Paragraph Font"/>
     <w:uiPriority w:val="1"/>
+    <w:semiHidden/>
     <w:unhideWhenUsed/>
   </w:style>
   <w:style w:type="table" w:default="1" w:styleId="TableNormal">

</xml_diff>